<commit_message>
Finished general overview of robot, added problem description
</commit_message>
<xml_diff>
--- a/Design report.docx
+++ b/Design report.docx
@@ -604,7 +604,6 @@
         <w:rPr>
           <w:lang w:val="nl-NL"/>
         </w:rPr>
-        <w:lastRenderedPageBreak/>
         <w:t>System level description</w:t>
       </w:r>
     </w:p>
@@ -619,11 +618,885 @@
         <w:rPr>
           <w:lang w:val="nl-NL"/>
         </w:rPr>
+        <w:t>Problem description</w:t>
+      </w:r>
+    </w:p>
+    <w:p>
+      <w:pPr>
+        <w:rPr>
+          <w:lang w:val="nl-NL"/>
+        </w:rPr>
+      </w:pPr>
+    </w:p>
+    <w:p>
+      <w:pPr>
+        <w:rPr>
+          <w:lang w:val="nl-NL"/>
+        </w:rPr>
+      </w:pPr>
+      <w:r>
+        <w:rPr>
+          <w:lang w:val="nl-NL"/>
+        </w:rPr>
+        <w:t xml:space="preserve">Our group was asked to design and program </w:t>
+      </w:r>
+      <w:r>
+        <w:rPr>
+          <w:lang w:val="nl-NL"/>
+        </w:rPr>
+        <w:t>two</w:t>
+      </w:r>
+      <w:r>
+        <w:rPr>
+          <w:lang w:val="nl-NL"/>
+        </w:rPr>
+        <w:t xml:space="preserve"> robot</w:t>
+      </w:r>
+      <w:r>
+        <w:rPr>
+          <w:lang w:val="nl-NL"/>
+        </w:rPr>
+        <w:t>s</w:t>
+      </w:r>
+      <w:r>
+        <w:rPr>
+          <w:lang w:val="nl-NL"/>
+        </w:rPr>
+        <w:t>, using a number of provided materials, which can execute a number of research tasks on Venus. The robot</w:t>
+      </w:r>
+      <w:r>
+        <w:rPr>
+          <w:lang w:val="nl-NL"/>
+        </w:rPr>
+        <w:t>s need</w:t>
+      </w:r>
+      <w:r>
+        <w:rPr>
+          <w:lang w:val="nl-NL"/>
+        </w:rPr>
+        <w:t xml:space="preserve"> to drive around on the planet and find as much research samples as possible in minimal time, while avoiding natural obstacles such as cliffs and hills. To simplify this assignment, a very abstract material model of Venus was made which will be used to test the behaviour of the robots. </w:t>
+      </w:r>
+      <w:r>
+        <w:rPr>
+          <w:lang w:val="nl-NL"/>
+        </w:rPr>
+        <w:t>The model is summarized</w:t>
+      </w:r>
+      <w:r>
+        <w:rPr>
+          <w:lang w:val="nl-NL"/>
+        </w:rPr>
+        <w:t xml:space="preserve"> in the table below:</w:t>
+      </w:r>
+    </w:p>
+    <w:tbl>
+      <w:tblPr>
+        <w:tblStyle w:val="TableGrid"/>
+        <w:tblW w:w="0" w:type="auto"/>
+        <w:tblLook w:val="04A0" w:firstRow="1" w:lastRow="0" w:firstColumn="1" w:lastColumn="0" w:noHBand="0" w:noVBand="1"/>
+      </w:tblPr>
+      <w:tblGrid>
+        <w:gridCol w:w="3005"/>
+        <w:gridCol w:w="3005"/>
+        <w:gridCol w:w="3006"/>
+      </w:tblGrid>
+      <w:tr>
+        <w:tc>
+          <w:tcPr>
+            <w:tcW w:w="3005" w:type="dxa"/>
+          </w:tcPr>
+          <w:p>
+            <w:pPr>
+              <w:rPr>
+                <w:b/>
+                <w:lang w:val="nl-NL"/>
+              </w:rPr>
+            </w:pPr>
+            <w:r>
+              <w:rPr>
+                <w:b/>
+                <w:lang w:val="nl-NL"/>
+              </w:rPr>
+              <w:t>Object</w:t>
+            </w:r>
+          </w:p>
+        </w:tc>
+        <w:tc>
+          <w:tcPr>
+            <w:tcW w:w="3005" w:type="dxa"/>
+          </w:tcPr>
+          <w:p>
+            <w:pPr>
+              <w:rPr>
+                <w:b/>
+                <w:lang w:val="nl-NL"/>
+              </w:rPr>
+            </w:pPr>
+            <w:r>
+              <w:rPr>
+                <w:b/>
+                <w:lang w:val="nl-NL"/>
+              </w:rPr>
+              <w:t>Known properties</w:t>
+            </w:r>
+          </w:p>
+        </w:tc>
+        <w:tc>
+          <w:tcPr>
+            <w:tcW w:w="3006" w:type="dxa"/>
+          </w:tcPr>
+          <w:p>
+            <w:pPr>
+              <w:rPr>
+                <w:lang w:val="nl-NL"/>
+              </w:rPr>
+            </w:pPr>
+          </w:p>
+        </w:tc>
+      </w:tr>
+      <w:tr>
+        <w:tc>
+          <w:tcPr>
+            <w:tcW w:w="3005" w:type="dxa"/>
+          </w:tcPr>
+          <w:p>
+            <w:pPr>
+              <w:rPr>
+                <w:i/>
+                <w:lang w:val="nl-NL"/>
+              </w:rPr>
+            </w:pPr>
+            <w:r>
+              <w:rPr>
+                <w:i/>
+                <w:lang w:val="nl-NL"/>
+              </w:rPr>
+              <w:t>Boundary</w:t>
+            </w:r>
+          </w:p>
+          <w:p>
+            <w:pPr>
+              <w:rPr>
+                <w:i/>
+                <w:lang w:val="nl-NL"/>
+              </w:rPr>
+            </w:pPr>
+          </w:p>
+          <w:p>
+            <w:pPr>
+              <w:rPr>
+                <w:lang w:val="nl-NL"/>
+              </w:rPr>
+            </w:pPr>
+            <w:r>
+              <w:rPr>
+                <w:lang w:val="nl-NL"/>
+              </w:rPr>
+              <w:t>Black tape</w:t>
+            </w:r>
+          </w:p>
+        </w:tc>
+        <w:tc>
+          <w:tcPr>
+            <w:tcW w:w="3005" w:type="dxa"/>
+          </w:tcPr>
+          <w:p>
+            <w:pPr>
+              <w:rPr>
+                <w:lang w:val="nl-NL"/>
+              </w:rPr>
+            </w:pPr>
+            <w:r>
+              <w:rPr>
+                <w:lang w:val="nl-NL"/>
+              </w:rPr>
+              <w:t>Absorbs</w:t>
+            </w:r>
+            <w:r>
+              <w:rPr>
+                <w:lang w:val="nl-NL"/>
+              </w:rPr>
+              <w:t xml:space="preserve"> infrared light.</w:t>
+            </w:r>
+          </w:p>
+        </w:tc>
+        <w:tc>
+          <w:tcPr>
+            <w:tcW w:w="3006" w:type="dxa"/>
+          </w:tcPr>
+          <w:p>
+            <w:pPr>
+              <w:rPr>
+                <w:lang w:val="nl-NL"/>
+              </w:rPr>
+            </w:pPr>
+            <w:r>
+              <w:rPr>
+                <w:noProof/>
+                <w:lang w:eastAsia="en-GB"/>
+              </w:rPr>
+              <w:drawing>
+                <wp:inline distT="0" distB="0" distL="0" distR="0">
+                  <wp:extent cx="1485900" cy="672962"/>
+                  <wp:effectExtent l="0" t="0" r="0" b="0"/>
+                  <wp:docPr id="5" name="Picture 5" descr="C:\Users\hyper\Desktop\boundary.png"/>
+                  <wp:cNvGraphicFramePr>
+                    <a:graphicFrameLocks xmlns:a="http://schemas.openxmlformats.org/drawingml/2006/main" noChangeAspect="1"/>
+                  </wp:cNvGraphicFramePr>
+                  <a:graphic xmlns:a="http://schemas.openxmlformats.org/drawingml/2006/main">
+                    <a:graphicData uri="http://schemas.openxmlformats.org/drawingml/2006/picture">
+                      <pic:pic xmlns:pic="http://schemas.openxmlformats.org/drawingml/2006/picture">
+                        <pic:nvPicPr>
+                          <pic:cNvPr id="0" name="Picture 3" descr="C:\Users\hyper\Desktop\boundary.png"/>
+                          <pic:cNvPicPr>
+                            <a:picLocks noChangeAspect="1" noChangeArrowheads="1"/>
+                          </pic:cNvPicPr>
+                        </pic:nvPicPr>
+                        <pic:blipFill>
+                          <a:blip r:embed="rId5">
+                            <a:extLst>
+                              <a:ext uri="{28A0092B-C50C-407E-A947-70E740481C1C}">
+                                <a14:useLocalDpi xmlns:a14="http://schemas.microsoft.com/office/drawing/2010/main" val="0"/>
+                              </a:ext>
+                            </a:extLst>
+                          </a:blip>
+                          <a:srcRect/>
+                          <a:stretch>
+                            <a:fillRect/>
+                          </a:stretch>
+                        </pic:blipFill>
+                        <pic:spPr bwMode="auto">
+                          <a:xfrm>
+                            <a:off x="0" y="0"/>
+                            <a:ext cx="1510095" cy="683920"/>
+                          </a:xfrm>
+                          <a:prstGeom prst="rect">
+                            <a:avLst/>
+                          </a:prstGeom>
+                          <a:noFill/>
+                          <a:ln>
+                            <a:noFill/>
+                          </a:ln>
+                        </pic:spPr>
+                      </pic:pic>
+                    </a:graphicData>
+                  </a:graphic>
+                </wp:inline>
+              </w:drawing>
+            </w:r>
+          </w:p>
+        </w:tc>
+      </w:tr>
+      <w:tr>
+        <w:tc>
+          <w:tcPr>
+            <w:tcW w:w="3005" w:type="dxa"/>
+          </w:tcPr>
+          <w:p>
+            <w:pPr>
+              <w:rPr>
+                <w:i/>
+                <w:lang w:val="nl-NL"/>
+              </w:rPr>
+            </w:pPr>
+            <w:r>
+              <w:rPr>
+                <w:i/>
+                <w:lang w:val="nl-NL"/>
+              </w:rPr>
+              <w:lastRenderedPageBreak/>
+              <w:t>Cliff</w:t>
+            </w:r>
+          </w:p>
+          <w:p>
+            <w:pPr>
+              <w:rPr>
+                <w:i/>
+                <w:lang w:val="nl-NL"/>
+              </w:rPr>
+            </w:pPr>
+          </w:p>
+          <w:p>
+            <w:pPr>
+              <w:rPr>
+                <w:lang w:val="nl-NL"/>
+              </w:rPr>
+            </w:pPr>
+            <w:r>
+              <w:rPr>
+                <w:lang w:val="nl-NL"/>
+              </w:rPr>
+              <w:t>Black tape</w:t>
+            </w:r>
+          </w:p>
+        </w:tc>
+        <w:tc>
+          <w:tcPr>
+            <w:tcW w:w="3005" w:type="dxa"/>
+          </w:tcPr>
+          <w:p>
+            <w:pPr>
+              <w:rPr>
+                <w:lang w:val="nl-NL"/>
+              </w:rPr>
+            </w:pPr>
+            <w:r>
+              <w:rPr>
+                <w:lang w:val="nl-NL"/>
+              </w:rPr>
+              <w:t>Absorbs infrared light.</w:t>
+            </w:r>
+          </w:p>
+        </w:tc>
+        <w:tc>
+          <w:tcPr>
+            <w:tcW w:w="3006" w:type="dxa"/>
+          </w:tcPr>
+          <w:p>
+            <w:pPr>
+              <w:rPr>
+                <w:lang w:val="nl-NL"/>
+              </w:rPr>
+            </w:pPr>
+            <w:r>
+              <w:rPr>
+                <w:noProof/>
+                <w:lang w:eastAsia="en-GB"/>
+              </w:rPr>
+              <w:drawing>
+                <wp:inline distT="0" distB="0" distL="0" distR="0">
+                  <wp:extent cx="1543050" cy="1080135"/>
+                  <wp:effectExtent l="0" t="0" r="0" b="5715"/>
+                  <wp:docPr id="6" name="Picture 6" descr="C:\Users\hyper\Desktop\cliff.png"/>
+                  <wp:cNvGraphicFramePr>
+                    <a:graphicFrameLocks xmlns:a="http://schemas.openxmlformats.org/drawingml/2006/main" noChangeAspect="1"/>
+                  </wp:cNvGraphicFramePr>
+                  <a:graphic xmlns:a="http://schemas.openxmlformats.org/drawingml/2006/main">
+                    <a:graphicData uri="http://schemas.openxmlformats.org/drawingml/2006/picture">
+                      <pic:pic xmlns:pic="http://schemas.openxmlformats.org/drawingml/2006/picture">
+                        <pic:nvPicPr>
+                          <pic:cNvPr id="0" name="Picture 4" descr="C:\Users\hyper\Desktop\cliff.png"/>
+                          <pic:cNvPicPr>
+                            <a:picLocks noChangeAspect="1" noChangeArrowheads="1"/>
+                          </pic:cNvPicPr>
+                        </pic:nvPicPr>
+                        <pic:blipFill>
+                          <a:blip r:embed="rId6">
+                            <a:extLst>
+                              <a:ext uri="{28A0092B-C50C-407E-A947-70E740481C1C}">
+                                <a14:useLocalDpi xmlns:a14="http://schemas.microsoft.com/office/drawing/2010/main" val="0"/>
+                              </a:ext>
+                            </a:extLst>
+                          </a:blip>
+                          <a:srcRect/>
+                          <a:stretch>
+                            <a:fillRect/>
+                          </a:stretch>
+                        </pic:blipFill>
+                        <pic:spPr bwMode="auto">
+                          <a:xfrm>
+                            <a:off x="0" y="0"/>
+                            <a:ext cx="1569070" cy="1098349"/>
+                          </a:xfrm>
+                          <a:prstGeom prst="rect">
+                            <a:avLst/>
+                          </a:prstGeom>
+                          <a:noFill/>
+                          <a:ln>
+                            <a:noFill/>
+                          </a:ln>
+                        </pic:spPr>
+                      </pic:pic>
+                    </a:graphicData>
+                  </a:graphic>
+                </wp:inline>
+              </w:drawing>
+            </w:r>
+          </w:p>
+        </w:tc>
+      </w:tr>
+      <w:tr>
+        <w:tc>
+          <w:tcPr>
+            <w:tcW w:w="3005" w:type="dxa"/>
+          </w:tcPr>
+          <w:p>
+            <w:pPr>
+              <w:rPr>
+                <w:i/>
+                <w:lang w:val="nl-NL"/>
+              </w:rPr>
+            </w:pPr>
+            <w:r>
+              <w:rPr>
+                <w:i/>
+                <w:lang w:val="nl-NL"/>
+              </w:rPr>
+              <w:t>Hill</w:t>
+            </w:r>
+          </w:p>
+          <w:p>
+            <w:pPr>
+              <w:rPr>
+                <w:lang w:val="nl-NL"/>
+              </w:rPr>
+            </w:pPr>
+          </w:p>
+          <w:p>
+            <w:pPr>
+              <w:rPr>
+                <w:lang w:val="nl-NL"/>
+              </w:rPr>
+            </w:pPr>
+            <w:r>
+              <w:rPr>
+                <w:lang w:val="nl-NL"/>
+              </w:rPr>
+              <w:t>30cm high</w:t>
+            </w:r>
+          </w:p>
+        </w:tc>
+        <w:tc>
+          <w:tcPr>
+            <w:tcW w:w="3005" w:type="dxa"/>
+          </w:tcPr>
+          <w:p>
+            <w:pPr>
+              <w:rPr>
+                <w:lang w:val="nl-NL"/>
+              </w:rPr>
+            </w:pPr>
+            <w:r>
+              <w:rPr>
+                <w:lang w:val="nl-NL"/>
+              </w:rPr>
+              <w:t>Reflects ultrasound.</w:t>
+            </w:r>
+          </w:p>
+          <w:p>
+            <w:pPr>
+              <w:rPr>
+                <w:lang w:val="nl-NL"/>
+              </w:rPr>
+            </w:pPr>
+            <w:r>
+              <w:rPr>
+                <w:lang w:val="nl-NL"/>
+              </w:rPr>
+              <w:t>Absorbs infrared light.</w:t>
+            </w:r>
+          </w:p>
+        </w:tc>
+        <w:tc>
+          <w:tcPr>
+            <w:tcW w:w="3006" w:type="dxa"/>
+          </w:tcPr>
+          <w:p>
+            <w:pPr>
+              <w:rPr>
+                <w:lang w:val="nl-NL"/>
+              </w:rPr>
+            </w:pPr>
+            <w:r>
+              <w:rPr>
+                <w:noProof/>
+                <w:lang w:eastAsia="en-GB"/>
+              </w:rPr>
+              <w:drawing>
+                <wp:inline distT="0" distB="0" distL="0" distR="0">
+                  <wp:extent cx="1476375" cy="1211385"/>
+                  <wp:effectExtent l="0" t="0" r="0" b="8255"/>
+                  <wp:docPr id="7" name="Picture 7" descr="C:\Users\hyper\Desktop\mountain.png"/>
+                  <wp:cNvGraphicFramePr>
+                    <a:graphicFrameLocks xmlns:a="http://schemas.openxmlformats.org/drawingml/2006/main" noChangeAspect="1"/>
+                  </wp:cNvGraphicFramePr>
+                  <a:graphic xmlns:a="http://schemas.openxmlformats.org/drawingml/2006/main">
+                    <a:graphicData uri="http://schemas.openxmlformats.org/drawingml/2006/picture">
+                      <pic:pic xmlns:pic="http://schemas.openxmlformats.org/drawingml/2006/picture">
+                        <pic:nvPicPr>
+                          <pic:cNvPr id="0" name="Picture 5" descr="C:\Users\hyper\Desktop\mountain.png"/>
+                          <pic:cNvPicPr>
+                            <a:picLocks noChangeAspect="1" noChangeArrowheads="1"/>
+                          </pic:cNvPicPr>
+                        </pic:nvPicPr>
+                        <pic:blipFill>
+                          <a:blip r:embed="rId7">
+                            <a:extLst>
+                              <a:ext uri="{28A0092B-C50C-407E-A947-70E740481C1C}">
+                                <a14:useLocalDpi xmlns:a14="http://schemas.microsoft.com/office/drawing/2010/main" val="0"/>
+                              </a:ext>
+                            </a:extLst>
+                          </a:blip>
+                          <a:srcRect/>
+                          <a:stretch>
+                            <a:fillRect/>
+                          </a:stretch>
+                        </pic:blipFill>
+                        <pic:spPr bwMode="auto">
+                          <a:xfrm>
+                            <a:off x="0" y="0"/>
+                            <a:ext cx="1499579" cy="1230424"/>
+                          </a:xfrm>
+                          <a:prstGeom prst="rect">
+                            <a:avLst/>
+                          </a:prstGeom>
+                          <a:noFill/>
+                          <a:ln>
+                            <a:noFill/>
+                          </a:ln>
+                        </pic:spPr>
+                      </pic:pic>
+                    </a:graphicData>
+                  </a:graphic>
+                </wp:inline>
+              </w:drawing>
+            </w:r>
+          </w:p>
+        </w:tc>
+      </w:tr>
+      <w:tr>
+        <w:tc>
+          <w:tcPr>
+            <w:tcW w:w="3005" w:type="dxa"/>
+          </w:tcPr>
+          <w:p>
+            <w:pPr>
+              <w:rPr>
+                <w:i/>
+                <w:lang w:val="nl-NL"/>
+              </w:rPr>
+            </w:pPr>
+            <w:r>
+              <w:rPr>
+                <w:i/>
+                <w:lang w:val="nl-NL"/>
+              </w:rPr>
+              <w:t>Rock sample</w:t>
+            </w:r>
+          </w:p>
+          <w:p>
+            <w:pPr>
+              <w:rPr>
+                <w:lang w:val="nl-NL"/>
+              </w:rPr>
+            </w:pPr>
+          </w:p>
+          <w:p>
+            <w:pPr>
+              <w:rPr>
+                <w:lang w:val="nl-NL"/>
+              </w:rPr>
+            </w:pPr>
+            <w:r>
+              <w:rPr>
+                <w:lang w:val="nl-NL"/>
+              </w:rPr>
+              <w:t>White cardboard</w:t>
+            </w:r>
+          </w:p>
+          <w:p>
+            <w:pPr>
+              <w:rPr>
+                <w:lang w:val="nl-NL"/>
+              </w:rPr>
+            </w:pPr>
+            <w:r>
+              <w:rPr>
+                <w:lang w:val="nl-NL"/>
+              </w:rPr>
+              <w:t>2x2x2cm</w:t>
+            </w:r>
+          </w:p>
+        </w:tc>
+        <w:tc>
+          <w:tcPr>
+            <w:tcW w:w="3005" w:type="dxa"/>
+          </w:tcPr>
+          <w:p>
+            <w:pPr>
+              <w:rPr>
+                <w:lang w:val="nl-NL"/>
+              </w:rPr>
+            </w:pPr>
+            <w:r>
+              <w:rPr>
+                <w:lang w:val="nl-NL"/>
+              </w:rPr>
+              <w:t>Reflects infrared light.</w:t>
+            </w:r>
+          </w:p>
+        </w:tc>
+        <w:tc>
+          <w:tcPr>
+            <w:tcW w:w="3006" w:type="dxa"/>
+          </w:tcPr>
+          <w:p>
+            <w:pPr>
+              <w:rPr>
+                <w:lang w:val="nl-NL"/>
+              </w:rPr>
+            </w:pPr>
+            <w:r>
+              <w:rPr>
+                <w:noProof/>
+                <w:lang w:eastAsia="en-GB"/>
+              </w:rPr>
+              <w:drawing>
+                <wp:inline distT="0" distB="0" distL="0" distR="0">
+                  <wp:extent cx="1571625" cy="1212396"/>
+                  <wp:effectExtent l="0" t="0" r="0" b="6985"/>
+                  <wp:docPr id="9" name="Picture 9" descr="C:\Users\hyper\Desktop\rock.png"/>
+                  <wp:cNvGraphicFramePr>
+                    <a:graphicFrameLocks xmlns:a="http://schemas.openxmlformats.org/drawingml/2006/main" noChangeAspect="1"/>
+                  </wp:cNvGraphicFramePr>
+                  <a:graphic xmlns:a="http://schemas.openxmlformats.org/drawingml/2006/main">
+                    <a:graphicData uri="http://schemas.openxmlformats.org/drawingml/2006/picture">
+                      <pic:pic xmlns:pic="http://schemas.openxmlformats.org/drawingml/2006/picture">
+                        <pic:nvPicPr>
+                          <pic:cNvPr id="0" name="Picture 7" descr="C:\Users\hyper\Desktop\rock.png"/>
+                          <pic:cNvPicPr>
+                            <a:picLocks noChangeAspect="1" noChangeArrowheads="1"/>
+                          </pic:cNvPicPr>
+                        </pic:nvPicPr>
+                        <pic:blipFill>
+                          <a:blip r:embed="rId8">
+                            <a:extLst>
+                              <a:ext uri="{28A0092B-C50C-407E-A947-70E740481C1C}">
+                                <a14:useLocalDpi xmlns:a14="http://schemas.microsoft.com/office/drawing/2010/main" val="0"/>
+                              </a:ext>
+                            </a:extLst>
+                          </a:blip>
+                          <a:srcRect/>
+                          <a:stretch>
+                            <a:fillRect/>
+                          </a:stretch>
+                        </pic:blipFill>
+                        <pic:spPr bwMode="auto">
+                          <a:xfrm>
+                            <a:off x="0" y="0"/>
+                            <a:ext cx="1588578" cy="1225474"/>
+                          </a:xfrm>
+                          <a:prstGeom prst="rect">
+                            <a:avLst/>
+                          </a:prstGeom>
+                          <a:noFill/>
+                          <a:ln>
+                            <a:noFill/>
+                          </a:ln>
+                        </pic:spPr>
+                      </pic:pic>
+                    </a:graphicData>
+                  </a:graphic>
+                </wp:inline>
+              </w:drawing>
+            </w:r>
+          </w:p>
+        </w:tc>
+      </w:tr>
+      <w:tr>
+        <w:tc>
+          <w:tcPr>
+            <w:tcW w:w="3005" w:type="dxa"/>
+          </w:tcPr>
+          <w:p>
+            <w:pPr>
+              <w:rPr>
+                <w:i/>
+                <w:lang w:val="nl-NL"/>
+              </w:rPr>
+            </w:pPr>
+            <w:r>
+              <w:rPr>
+                <w:i/>
+                <w:lang w:val="nl-NL"/>
+              </w:rPr>
+              <w:t>Lab</w:t>
+            </w:r>
+          </w:p>
+          <w:p>
+            <w:pPr>
+              <w:rPr>
+                <w:i/>
+                <w:lang w:val="nl-NL"/>
+              </w:rPr>
+            </w:pPr>
+          </w:p>
+          <w:p>
+            <w:pPr>
+              <w:rPr>
+                <w:lang w:val="nl-NL"/>
+              </w:rPr>
+            </w:pPr>
+            <w:r>
+              <w:rPr>
+                <w:lang w:val="nl-NL"/>
+              </w:rPr>
+              <w:t>Box with ramp</w:t>
+            </w:r>
+          </w:p>
+          <w:p>
+            <w:pPr>
+              <w:rPr>
+                <w:lang w:val="nl-NL"/>
+              </w:rPr>
+            </w:pPr>
+            <w:r>
+              <w:rPr>
+                <w:lang w:val="nl-NL"/>
+              </w:rPr>
+              <w:t>2.5cm high</w:t>
+            </w:r>
+          </w:p>
+          <w:p>
+            <w:pPr>
+              <w:rPr>
+                <w:lang w:val="nl-NL"/>
+              </w:rPr>
+            </w:pPr>
+            <w:r>
+              <w:rPr>
+                <w:lang w:val="nl-NL"/>
+              </w:rPr>
+              <w:t>20x20cm floor area</w:t>
+            </w:r>
+          </w:p>
+          <w:p>
+            <w:pPr>
+              <w:rPr>
+                <w:lang w:val="nl-NL"/>
+              </w:rPr>
+            </w:pPr>
+          </w:p>
+        </w:tc>
+        <w:tc>
+          <w:tcPr>
+            <w:tcW w:w="3005" w:type="dxa"/>
+          </w:tcPr>
+          <w:p>
+            <w:pPr>
+              <w:rPr>
+                <w:lang w:val="nl-NL"/>
+              </w:rPr>
+            </w:pPr>
+            <w:r>
+              <w:rPr>
+                <w:lang w:val="nl-NL"/>
+              </w:rPr>
+              <w:t>Reflects ultrasound.</w:t>
+            </w:r>
+          </w:p>
+        </w:tc>
+        <w:tc>
+          <w:tcPr>
+            <w:tcW w:w="3006" w:type="dxa"/>
+          </w:tcPr>
+          <w:p>
+            <w:pPr>
+              <w:rPr>
+                <w:lang w:val="nl-NL"/>
+              </w:rPr>
+            </w:pPr>
+            <w:r>
+              <w:rPr>
+                <w:noProof/>
+                <w:lang w:eastAsia="en-GB"/>
+              </w:rPr>
+              <w:drawing>
+                <wp:inline distT="0" distB="0" distL="0" distR="0">
+                  <wp:extent cx="1647825" cy="1033316"/>
+                  <wp:effectExtent l="0" t="0" r="0" b="0"/>
+                  <wp:docPr id="8" name="Picture 8" descr="C:\Users\hyper\Desktop\lab.png"/>
+                  <wp:cNvGraphicFramePr>
+                    <a:graphicFrameLocks xmlns:a="http://schemas.openxmlformats.org/drawingml/2006/main" noChangeAspect="1"/>
+                  </wp:cNvGraphicFramePr>
+                  <a:graphic xmlns:a="http://schemas.openxmlformats.org/drawingml/2006/main">
+                    <a:graphicData uri="http://schemas.openxmlformats.org/drawingml/2006/picture">
+                      <pic:pic xmlns:pic="http://schemas.openxmlformats.org/drawingml/2006/picture">
+                        <pic:nvPicPr>
+                          <pic:cNvPr id="0" name="Picture 6" descr="C:\Users\hyper\Desktop\lab.png"/>
+                          <pic:cNvPicPr>
+                            <a:picLocks noChangeAspect="1" noChangeArrowheads="1"/>
+                          </pic:cNvPicPr>
+                        </pic:nvPicPr>
+                        <pic:blipFill>
+                          <a:blip r:embed="rId9">
+                            <a:extLst>
+                              <a:ext uri="{28A0092B-C50C-407E-A947-70E740481C1C}">
+                                <a14:useLocalDpi xmlns:a14="http://schemas.microsoft.com/office/drawing/2010/main" val="0"/>
+                              </a:ext>
+                            </a:extLst>
+                          </a:blip>
+                          <a:srcRect/>
+                          <a:stretch>
+                            <a:fillRect/>
+                          </a:stretch>
+                        </pic:blipFill>
+                        <pic:spPr bwMode="auto">
+                          <a:xfrm>
+                            <a:off x="0" y="0"/>
+                            <a:ext cx="1679777" cy="1053352"/>
+                          </a:xfrm>
+                          <a:prstGeom prst="rect">
+                            <a:avLst/>
+                          </a:prstGeom>
+                          <a:noFill/>
+                          <a:ln>
+                            <a:noFill/>
+                          </a:ln>
+                        </pic:spPr>
+                      </pic:pic>
+                    </a:graphicData>
+                  </a:graphic>
+                </wp:inline>
+              </w:drawing>
+            </w:r>
+          </w:p>
+        </w:tc>
+      </w:tr>
+    </w:tbl>
+    <w:p>
+      <w:pPr>
+        <w:rPr>
+          <w:lang w:val="nl-NL"/>
+        </w:rPr>
+      </w:pPr>
+    </w:p>
+    <w:p>
+      <w:pPr>
+        <w:rPr>
+          <w:lang w:val="nl-NL"/>
+        </w:rPr>
+      </w:pPr>
+      <w:r>
+        <w:rPr>
+          <w:lang w:val="nl-NL"/>
+        </w:rPr>
+        <w:t>Translating the problem statement in terms of this material model, the robots need to find and pick up the rock samples and drop these in the research lab while avoiding the hills, cliffs and boundary. The robots have to communicate with each other in order to complete this task as efficiently as possible.</w:t>
+      </w:r>
+    </w:p>
+    <w:p>
+      <w:pPr>
+        <w:pStyle w:val="Heading2"/>
+        <w:rPr>
+          <w:lang w:val="nl-NL"/>
+        </w:rPr>
+      </w:pPr>
+      <w:r>
+        <w:rPr>
+          <w:lang w:val="nl-NL"/>
+        </w:rPr>
         <w:t>Strategy</w:t>
       </w:r>
     </w:p>
     <w:p>
       <w:pPr>
+        <w:rPr>
+          <w:lang w:val="nl-NL"/>
+        </w:rPr>
+      </w:pPr>
+    </w:p>
+    <w:p>
+      <w:pPr>
         <w:pStyle w:val="Heading2"/>
         <w:rPr>
           <w:lang w:val="nl-NL"/>
@@ -651,18 +1524,123 @@
       </w:pPr>
       <w:r>
         <w:rPr>
+          <w:lang w:val="nl-NL"/>
+        </w:rPr>
+        <w:t xml:space="preserve">The provided robot </w:t>
+      </w:r>
+      <w:r>
+        <w:rPr>
+          <w:lang w:val="nl-NL"/>
+        </w:rPr>
+        <w:t>is based on the ‘</w:t>
+      </w:r>
+      <w:r>
+        <w:rPr>
+          <w:lang w:val="nl-NL"/>
+        </w:rPr>
+        <w:t xml:space="preserve">Parallax Shield </w:t>
+      </w:r>
+      <w:r>
+        <w:rPr>
+          <w:lang w:val="nl-NL"/>
+        </w:rPr>
+        <w:t>Kit’, which contains a basic metal construction, an Arduino controller, a gripper and powered wheels</w:t>
+      </w:r>
+      <w:r>
+        <w:rPr>
+          <w:lang w:val="nl-NL"/>
+        </w:rPr>
+        <w:t>.</w:t>
+      </w:r>
+      <w:r>
+        <w:rPr>
+          <w:lang w:val="nl-NL"/>
+        </w:rPr>
+        <w:t xml:space="preserve"> On top of this, the robot has an ultrasonic distance sensor, an additional breadboard and a wireless communication module.</w:t>
+      </w:r>
+    </w:p>
+    <w:p>
+      <w:pPr>
+        <w:rPr>
+          <w:lang w:val="nl-NL"/>
+        </w:rPr>
+      </w:pPr>
+      <w:r>
+        <w:rPr>
           <w:noProof/>
           <w:lang w:eastAsia="en-GB"/>
         </w:rPr>
+        <w:lastRenderedPageBreak/>
         <w:drawing>
           <wp:inline distT="0" distB="0" distL="0" distR="0">
-            <wp:extent cx="5486400" cy="3200400"/>
-            <wp:effectExtent l="0" t="38100" r="0" b="38100"/>
-            <wp:docPr id="1" name="Diagram 1"/>
-            <wp:cNvGraphicFramePr/>
+            <wp:extent cx="4162425" cy="2496128"/>
+            <wp:effectExtent l="133350" t="133350" r="142875" b="171450"/>
+            <wp:docPr id="4" name="Picture 4" descr="http://www.es.ele.tue.nl/education/oo2/img/robot-1.png"/>
+            <wp:cNvGraphicFramePr>
+              <a:graphicFrameLocks xmlns:a="http://schemas.openxmlformats.org/drawingml/2006/main" noChangeAspect="1"/>
+            </wp:cNvGraphicFramePr>
             <a:graphic xmlns:a="http://schemas.openxmlformats.org/drawingml/2006/main">
-              <a:graphicData uri="http://schemas.openxmlformats.org/drawingml/2006/diagram">
-                <dgm:relIds xmlns:dgm="http://schemas.openxmlformats.org/drawingml/2006/diagram" xmlns:r="http://schemas.openxmlformats.org/officeDocument/2006/relationships" r:dm="rId5" r:lo="rId6" r:qs="rId7" r:cs="rId8"/>
+              <a:graphicData uri="http://schemas.openxmlformats.org/drawingml/2006/picture">
+                <pic:pic xmlns:pic="http://schemas.openxmlformats.org/drawingml/2006/picture">
+                  <pic:nvPicPr>
+                    <pic:cNvPr id="0" name="Picture 1" descr="http://www.es.ele.tue.nl/education/oo2/img/robot-1.png"/>
+                    <pic:cNvPicPr>
+                      <a:picLocks noChangeAspect="1" noChangeArrowheads="1"/>
+                    </pic:cNvPicPr>
+                  </pic:nvPicPr>
+                  <pic:blipFill>
+                    <a:blip r:embed="rId10">
+                      <a:extLst>
+                        <a:ext uri="{28A0092B-C50C-407E-A947-70E740481C1C}">
+                          <a14:useLocalDpi xmlns:a14="http://schemas.microsoft.com/office/drawing/2010/main" val="0"/>
+                        </a:ext>
+                      </a:extLst>
+                    </a:blip>
+                    <a:srcRect/>
+                    <a:stretch>
+                      <a:fillRect/>
+                    </a:stretch>
+                  </pic:blipFill>
+                  <pic:spPr bwMode="auto">
+                    <a:xfrm>
+                      <a:off x="0" y="0"/>
+                      <a:ext cx="4172808" cy="2502354"/>
+                    </a:xfrm>
+                    <a:prstGeom prst="rect">
+                      <a:avLst/>
+                    </a:prstGeom>
+                    <a:solidFill>
+                      <a:srgbClr val="FFFFFF">
+                        <a:shade val="85000"/>
+                      </a:srgbClr>
+                    </a:solidFill>
+                    <a:ln w="88900" cap="sq">
+                      <a:solidFill>
+                        <a:srgbClr val="FFFFFF"/>
+                      </a:solidFill>
+                      <a:miter lim="800000"/>
+                    </a:ln>
+                    <a:effectLst>
+                      <a:outerShdw blurRad="55000" dist="18000" dir="5400000" algn="tl" rotWithShape="0">
+                        <a:srgbClr val="000000">
+                          <a:alpha val="40000"/>
+                        </a:srgbClr>
+                      </a:outerShdw>
+                    </a:effectLst>
+                    <a:scene3d>
+                      <a:camera prst="orthographicFront"/>
+                      <a:lightRig rig="twoPt" dir="t">
+                        <a:rot lat="0" lon="0" rev="7200000"/>
+                      </a:lightRig>
+                    </a:scene3d>
+                    <a:sp3d>
+                      <a:bevelT w="25400" h="19050"/>
+                      <a:contourClr>
+                        <a:srgbClr val="FFFFFF"/>
+                      </a:contourClr>
+                    </a:sp3d>
+                  </pic:spPr>
+                </pic:pic>
               </a:graphicData>
             </a:graphic>
           </wp:inline>
@@ -675,34 +1653,293 @@
           <w:lang w:val="nl-NL"/>
         </w:rPr>
       </w:pPr>
+      <w:r>
+        <w:rPr>
+          <w:lang w:val="nl-NL"/>
+        </w:rPr>
+        <w:t>In order to be able to succesfully execute the strategy described above, the robot needs to fulfill the following requirements:</w:t>
+      </w:r>
     </w:p>
     <w:p>
       <w:pPr>
+        <w:pStyle w:val="ListParagraph"/>
+        <w:numPr>
+          <w:ilvl w:val="0"/>
+          <w:numId w:val="4"/>
+        </w:numPr>
         <w:rPr>
           <w:lang w:val="nl-NL"/>
         </w:rPr>
       </w:pPr>
-      <w:bookmarkStart w:id="0" w:name="_GoBack"/>
-      <w:bookmarkEnd w:id="0"/>
+      <w:r>
+        <w:rPr>
+          <w:lang w:val="nl-NL"/>
+        </w:rPr>
+        <w:t>It can drive around.</w:t>
+      </w:r>
     </w:p>
     <w:p>
       <w:pPr>
+        <w:pStyle w:val="ListParagraph"/>
+        <w:numPr>
+          <w:ilvl w:val="0"/>
+          <w:numId w:val="4"/>
+        </w:numPr>
         <w:rPr>
           <w:lang w:val="nl-NL"/>
         </w:rPr>
       </w:pPr>
+      <w:r>
+        <w:rPr>
+          <w:lang w:val="nl-NL"/>
+        </w:rPr>
+        <w:t>It can pick up and drop research samples.</w:t>
+      </w:r>
     </w:p>
     <w:p>
       <w:pPr>
+        <w:pStyle w:val="ListParagraph"/>
+        <w:numPr>
+          <w:ilvl w:val="0"/>
+          <w:numId w:val="4"/>
+        </w:numPr>
         <w:rPr>
           <w:lang w:val="nl-NL"/>
         </w:rPr>
       </w:pPr>
+      <w:r>
+        <w:rPr>
+          <w:lang w:val="nl-NL"/>
+        </w:rPr>
+        <w:t>It can communicate with other robots for efficiency.</w:t>
+      </w:r>
     </w:p>
     <w:p>
       <w:pPr>
+        <w:pStyle w:val="ListParagraph"/>
+        <w:numPr>
+          <w:ilvl w:val="0"/>
+          <w:numId w:val="4"/>
+        </w:numPr>
         <w:rPr>
           <w:lang w:val="nl-NL"/>
+        </w:rPr>
+      </w:pPr>
+      <w:r>
+        <w:rPr>
+          <w:lang w:val="nl-NL"/>
+        </w:rPr>
+        <w:t>It has a mechanism to detect hills, cliffs, research samples, the research lab and the boundary of the given area.</w:t>
+      </w:r>
+    </w:p>
+    <w:p>
+      <w:pPr>
+        <w:rPr>
+          <w:lang w:val="nl-NL"/>
+        </w:rPr>
+      </w:pPr>
+      <w:r>
+        <w:rPr>
+          <w:lang w:val="nl-NL"/>
+        </w:rPr>
+        <w:t>The first</w:t>
+      </w:r>
+      <w:r>
+        <w:rPr>
+          <w:lang w:val="nl-NL"/>
+        </w:rPr>
+        <w:t xml:space="preserve">, second and third conditions </w:t>
+      </w:r>
+      <w:r>
+        <w:rPr>
+          <w:lang w:val="nl-NL"/>
+        </w:rPr>
+        <w:t>are easily fulfilled, since the provided ‘bare’ robot contains powered wheels</w:t>
+      </w:r>
+      <w:r>
+        <w:rPr>
+          <w:lang w:val="nl-NL"/>
+        </w:rPr>
+        <w:t>, a gripper, and a communication module</w:t>
+      </w:r>
+      <w:r>
+        <w:rPr>
+          <w:lang w:val="nl-NL"/>
+        </w:rPr>
+        <w:t xml:space="preserve">. For the </w:t>
+      </w:r>
+      <w:r>
+        <w:rPr>
+          <w:lang w:val="nl-NL"/>
+        </w:rPr>
+        <w:t>last</w:t>
+      </w:r>
+      <w:r>
+        <w:rPr>
+          <w:lang w:val="nl-NL"/>
+        </w:rPr>
+        <w:t xml:space="preserve"> condition though, an additional sensor may be needed. The hills can easily be detected by the ultrasound distance sensor. This cannot be used for the cliffs, boundaries and samples</w:t>
+      </w:r>
+      <w:r>
+        <w:rPr>
+          <w:lang w:val="nl-NL"/>
+        </w:rPr>
+        <w:t xml:space="preserve"> though</w:t>
+      </w:r>
+      <w:r>
+        <w:rPr>
+          <w:lang w:val="nl-NL"/>
+        </w:rPr>
+        <w:t xml:space="preserve">, because these do not have a sufficient height. The only known property of these objects which can be used to detect and distinguish them is the infrared reflectivity. Therefore it was decided to add </w:t>
+      </w:r>
+      <w:r>
+        <w:rPr>
+          <w:lang w:val="nl-NL"/>
+        </w:rPr>
+        <w:t>multiple</w:t>
+      </w:r>
+      <w:r>
+        <w:rPr>
+          <w:lang w:val="nl-NL"/>
+        </w:rPr>
+        <w:t xml:space="preserve"> infrared reflection sensor</w:t>
+      </w:r>
+      <w:r>
+        <w:rPr>
+          <w:lang w:val="nl-NL"/>
+        </w:rPr>
+        <w:t>s</w:t>
+      </w:r>
+      <w:r>
+        <w:rPr>
+          <w:lang w:val="nl-NL"/>
+        </w:rPr>
+        <w:t xml:space="preserve"> to the robot (marked in red in the picture, to distinguish it from the components </w:t>
+      </w:r>
+      <w:r>
+        <w:rPr>
+          <w:lang w:val="nl-NL"/>
+        </w:rPr>
+        <w:t xml:space="preserve">included in the basic kit). </w:t>
+      </w:r>
+      <w:r>
+        <w:rPr>
+          <w:lang w:val="nl-NL"/>
+        </w:rPr>
+        <w:t>These</w:t>
+      </w:r>
+      <w:r>
+        <w:rPr>
+          <w:lang w:val="nl-NL"/>
+        </w:rPr>
+        <w:t xml:space="preserve"> sensor</w:t>
+      </w:r>
+      <w:r>
+        <w:rPr>
+          <w:lang w:val="nl-NL"/>
+        </w:rPr>
+        <w:t>s</w:t>
+      </w:r>
+      <w:r>
+        <w:rPr>
+          <w:lang w:val="nl-NL"/>
+        </w:rPr>
+        <w:t xml:space="preserve"> can also be used to find the research lab. The robot and its core components are summarized in the graph below:</w:t>
+      </w:r>
+    </w:p>
+    <w:p>
+      <w:pPr>
+        <w:rPr>
+          <w:lang w:val="nl-NL"/>
+        </w:rPr>
+      </w:pPr>
+      <w:r>
+        <w:rPr>
+          <w:noProof/>
+          <w:lang w:eastAsia="en-GB"/>
+        </w:rPr>
+        <w:drawing>
+          <wp:inline distT="0" distB="0" distL="0" distR="0">
+            <wp:extent cx="4648200" cy="2400300"/>
+            <wp:effectExtent l="0" t="38100" r="0" b="38100"/>
+            <wp:docPr id="1" name="Diagram 1"/>
+            <wp:cNvGraphicFramePr/>
+            <a:graphic xmlns:a="http://schemas.openxmlformats.org/drawingml/2006/main">
+              <a:graphicData uri="http://schemas.openxmlformats.org/drawingml/2006/diagram">
+                <dgm:relIds xmlns:dgm="http://schemas.openxmlformats.org/drawingml/2006/diagram" xmlns:r="http://schemas.openxmlformats.org/officeDocument/2006/relationships" r:dm="rId11" r:lo="rId12" r:qs="rId13" r:cs="rId14"/>
+              </a:graphicData>
+            </a:graphic>
+          </wp:inline>
+        </w:drawing>
+      </w:r>
+    </w:p>
+    <w:p>
+      <w:pPr>
+        <w:rPr>
+          <w:lang w:val="nl-NL"/>
+        </w:rPr>
+      </w:pPr>
+      <w:r>
+        <w:rPr>
+          <w:lang w:val="nl-NL"/>
+        </w:rPr>
+        <w:lastRenderedPageBreak/>
+        <w:t>A more detailed description of these core components</w:t>
+      </w:r>
+      <w:r>
+        <w:rPr>
+          <w:lang w:val="nl-NL"/>
+        </w:rPr>
+        <w:t xml:space="preserve"> and their positions</w:t>
+      </w:r>
+      <w:r>
+        <w:rPr>
+          <w:lang w:val="nl-NL"/>
+        </w:rPr>
+        <w:t xml:space="preserve"> will be given in the next section.</w:t>
+      </w:r>
+    </w:p>
+    <w:p>
+      <w:pPr>
+        <w:pStyle w:val="Heading2"/>
+        <w:rPr>
+          <w:b/>
+          <w:bCs/>
+        </w:rPr>
+      </w:pPr>
+      <w:r>
+        <w:t>Detailed specification of the components</w:t>
+      </w:r>
+    </w:p>
+    <w:p>
+      <w:pPr>
+        <w:rPr>
+          <w:color w:val="C00000"/>
+        </w:rPr>
+      </w:pPr>
+      <w:r>
+        <w:rPr>
+          <w:color w:val="C00000"/>
+        </w:rPr>
+        <w:t>Describe positions of sensors/actuators (+ how many), include datasheets and specifications.</w:t>
+      </w:r>
+    </w:p>
+    <w:p>
+      <w:pPr>
+        <w:pStyle w:val="Heading2"/>
+        <w:rPr>
+          <w:b/>
+          <w:bCs/>
+        </w:rPr>
+      </w:pPr>
+      <w:r>
+        <w:t>Test and integration plan</w:t>
+      </w:r>
+    </w:p>
+    <w:p>
+      <w:pPr>
+        <w:rPr>
+          <w:color w:val="C00000"/>
         </w:rPr>
       </w:pPr>
     </w:p>
@@ -715,36 +1952,13 @@
         </w:rPr>
       </w:pPr>
       <w:r>
-        <w:t>Detailed specification of the components</w:t>
-      </w:r>
-    </w:p>
-    <w:p/>
-    <w:p>
-      <w:pPr>
-        <w:pStyle w:val="Heading2"/>
-        <w:rPr>
-          <w:b/>
-          <w:bCs/>
-        </w:rPr>
-      </w:pPr>
-      <w:r>
-        <w:t>Test and integration plan</w:t>
-      </w:r>
-    </w:p>
-    <w:p/>
-    <w:p>
-      <w:pPr>
-        <w:pStyle w:val="Heading2"/>
-        <w:rPr>
-          <w:b/>
-          <w:bCs/>
-        </w:rPr>
-      </w:pPr>
-      <w:r>
         <w:t>Planning</w:t>
       </w:r>
     </w:p>
-    <w:p/>
+    <w:p>
+      <w:bookmarkStart w:id="0" w:name="_GoBack"/>
+      <w:bookmarkEnd w:id="0"/>
+    </w:p>
     <w:sectPr>
       <w:pgSz w:w="11906" w:h="16838"/>
       <w:pgMar w:top="1440" w:right="1440" w:bottom="1440" w:left="1440" w:header="708" w:footer="708" w:gutter="0"/>
@@ -758,6 +1972,231 @@
 <file path=word/numbering.xml><?xml version="1.0" encoding="utf-8"?>
 <w:numbering xmlns:wpc="http://schemas.microsoft.com/office/word/2010/wordprocessingCanvas" xmlns:cx="http://schemas.microsoft.com/office/drawing/2014/chartex" xmlns:cx1="http://schemas.microsoft.com/office/drawing/2015/9/8/chartex" xmlns:mc="http://schemas.openxmlformats.org/markup-compatibility/2006" xmlns:o="urn:schemas-microsoft-com:office:office" xmlns:r="http://schemas.openxmlformats.org/officeDocument/2006/relationships" xmlns:m="http://schemas.openxmlformats.org/officeDocument/2006/math" xmlns:v="urn:schemas-microsoft-com:vml" xmlns:wp14="http://schemas.microsoft.com/office/word/2010/wordprocessingDrawing" xmlns:wp="http://schemas.openxmlformats.org/drawingml/2006/wordprocessingDrawing" xmlns:w10="urn:schemas-microsoft-com:office:word" xmlns:w="http://schemas.openxmlformats.org/wordprocessingml/2006/main" xmlns:w14="http://schemas.microsoft.com/office/word/2010/wordml" xmlns:w15="http://schemas.microsoft.com/office/word/2012/wordml" xmlns:w16se="http://schemas.microsoft.com/office/word/2015/wordml/symex" xmlns:wpg="http://schemas.microsoft.com/office/word/2010/wordprocessingGroup" xmlns:wpi="http://schemas.microsoft.com/office/word/2010/wordprocessingInk" xmlns:wne="http://schemas.microsoft.com/office/word/2006/wordml" xmlns:wps="http://schemas.microsoft.com/office/word/2010/wordprocessingShape" mc:Ignorable="w14 w15 w16se wp14">
   <w:abstractNum w:abstractNumId="0" w15:restartNumberingAfterBreak="0">
+    <w:nsid w:val="0C6413F0"/>
+    <w:multiLevelType w:val="hybridMultilevel"/>
+    <w:tmpl w:val="16566086"/>
+    <w:lvl w:ilvl="0" w:tplc="2056CCF2">
+      <w:numFmt w:val="bullet"/>
+      <w:lvlText w:val="-"/>
+      <w:lvlJc w:val="left"/>
+      <w:pPr>
+        <w:ind w:left="720" w:hanging="360"/>
+      </w:pPr>
+      <w:rPr>
+        <w:rFonts w:ascii="Calibri" w:eastAsiaTheme="minorEastAsia" w:hAnsi="Calibri" w:cstheme="minorBidi" w:hint="default"/>
+      </w:rPr>
+    </w:lvl>
+    <w:lvl w:ilvl="1" w:tplc="08090003" w:tentative="1">
+      <w:start w:val="1"/>
+      <w:numFmt w:val="bullet"/>
+      <w:lvlText w:val="o"/>
+      <w:lvlJc w:val="left"/>
+      <w:pPr>
+        <w:ind w:left="1440" w:hanging="360"/>
+      </w:pPr>
+      <w:rPr>
+        <w:rFonts w:ascii="Courier New" w:hAnsi="Courier New" w:cs="Courier New" w:hint="default"/>
+      </w:rPr>
+    </w:lvl>
+    <w:lvl w:ilvl="2" w:tplc="08090005" w:tentative="1">
+      <w:start w:val="1"/>
+      <w:numFmt w:val="bullet"/>
+      <w:lvlText w:val=""/>
+      <w:lvlJc w:val="left"/>
+      <w:pPr>
+        <w:ind w:left="2160" w:hanging="360"/>
+      </w:pPr>
+      <w:rPr>
+        <w:rFonts w:ascii="Wingdings" w:hAnsi="Wingdings" w:hint="default"/>
+      </w:rPr>
+    </w:lvl>
+    <w:lvl w:ilvl="3" w:tplc="08090001" w:tentative="1">
+      <w:start w:val="1"/>
+      <w:numFmt w:val="bullet"/>
+      <w:lvlText w:val=""/>
+      <w:lvlJc w:val="left"/>
+      <w:pPr>
+        <w:ind w:left="2880" w:hanging="360"/>
+      </w:pPr>
+      <w:rPr>
+        <w:rFonts w:ascii="Symbol" w:hAnsi="Symbol" w:hint="default"/>
+      </w:rPr>
+    </w:lvl>
+    <w:lvl w:ilvl="4" w:tplc="08090003" w:tentative="1">
+      <w:start w:val="1"/>
+      <w:numFmt w:val="bullet"/>
+      <w:lvlText w:val="o"/>
+      <w:lvlJc w:val="left"/>
+      <w:pPr>
+        <w:ind w:left="3600" w:hanging="360"/>
+      </w:pPr>
+      <w:rPr>
+        <w:rFonts w:ascii="Courier New" w:hAnsi="Courier New" w:cs="Courier New" w:hint="default"/>
+      </w:rPr>
+    </w:lvl>
+    <w:lvl w:ilvl="5" w:tplc="08090005" w:tentative="1">
+      <w:start w:val="1"/>
+      <w:numFmt w:val="bullet"/>
+      <w:lvlText w:val=""/>
+      <w:lvlJc w:val="left"/>
+      <w:pPr>
+        <w:ind w:left="4320" w:hanging="360"/>
+      </w:pPr>
+      <w:rPr>
+        <w:rFonts w:ascii="Wingdings" w:hAnsi="Wingdings" w:hint="default"/>
+      </w:rPr>
+    </w:lvl>
+    <w:lvl w:ilvl="6" w:tplc="08090001" w:tentative="1">
+      <w:start w:val="1"/>
+      <w:numFmt w:val="bullet"/>
+      <w:lvlText w:val=""/>
+      <w:lvlJc w:val="left"/>
+      <w:pPr>
+        <w:ind w:left="5040" w:hanging="360"/>
+      </w:pPr>
+      <w:rPr>
+        <w:rFonts w:ascii="Symbol" w:hAnsi="Symbol" w:hint="default"/>
+      </w:rPr>
+    </w:lvl>
+    <w:lvl w:ilvl="7" w:tplc="08090003" w:tentative="1">
+      <w:start w:val="1"/>
+      <w:numFmt w:val="bullet"/>
+      <w:lvlText w:val="o"/>
+      <w:lvlJc w:val="left"/>
+      <w:pPr>
+        <w:ind w:left="5760" w:hanging="360"/>
+      </w:pPr>
+      <w:rPr>
+        <w:rFonts w:ascii="Courier New" w:hAnsi="Courier New" w:cs="Courier New" w:hint="default"/>
+      </w:rPr>
+    </w:lvl>
+    <w:lvl w:ilvl="8" w:tplc="08090005" w:tentative="1">
+      <w:start w:val="1"/>
+      <w:numFmt w:val="bullet"/>
+      <w:lvlText w:val=""/>
+      <w:lvlJc w:val="left"/>
+      <w:pPr>
+        <w:ind w:left="6480" w:hanging="360"/>
+      </w:pPr>
+      <w:rPr>
+        <w:rFonts w:ascii="Wingdings" w:hAnsi="Wingdings" w:hint="default"/>
+      </w:rPr>
+    </w:lvl>
+  </w:abstractNum>
+  <w:abstractNum w:abstractNumId="1" w15:restartNumberingAfterBreak="0">
+    <w:nsid w:val="167000E5"/>
+    <w:multiLevelType w:val="hybridMultilevel"/>
+    <w:tmpl w:val="DEDE9CE0"/>
+    <w:lvl w:ilvl="0" w:tplc="08090005">
+      <w:start w:val="1"/>
+      <w:numFmt w:val="bullet"/>
+      <w:lvlText w:val=""/>
+      <w:lvlJc w:val="left"/>
+      <w:pPr>
+        <w:ind w:left="720" w:hanging="360"/>
+      </w:pPr>
+      <w:rPr>
+        <w:rFonts w:ascii="Wingdings" w:hAnsi="Wingdings" w:hint="default"/>
+      </w:rPr>
+    </w:lvl>
+    <w:lvl w:ilvl="1" w:tplc="08090003" w:tentative="1">
+      <w:start w:val="1"/>
+      <w:numFmt w:val="bullet"/>
+      <w:lvlText w:val="o"/>
+      <w:lvlJc w:val="left"/>
+      <w:pPr>
+        <w:ind w:left="1440" w:hanging="360"/>
+      </w:pPr>
+      <w:rPr>
+        <w:rFonts w:ascii="Courier New" w:hAnsi="Courier New" w:cs="Courier New" w:hint="default"/>
+      </w:rPr>
+    </w:lvl>
+    <w:lvl w:ilvl="2" w:tplc="08090005" w:tentative="1">
+      <w:start w:val="1"/>
+      <w:numFmt w:val="bullet"/>
+      <w:lvlText w:val=""/>
+      <w:lvlJc w:val="left"/>
+      <w:pPr>
+        <w:ind w:left="2160" w:hanging="360"/>
+      </w:pPr>
+      <w:rPr>
+        <w:rFonts w:ascii="Wingdings" w:hAnsi="Wingdings" w:hint="default"/>
+      </w:rPr>
+    </w:lvl>
+    <w:lvl w:ilvl="3" w:tplc="08090001" w:tentative="1">
+      <w:start w:val="1"/>
+      <w:numFmt w:val="bullet"/>
+      <w:lvlText w:val=""/>
+      <w:lvlJc w:val="left"/>
+      <w:pPr>
+        <w:ind w:left="2880" w:hanging="360"/>
+      </w:pPr>
+      <w:rPr>
+        <w:rFonts w:ascii="Symbol" w:hAnsi="Symbol" w:hint="default"/>
+      </w:rPr>
+    </w:lvl>
+    <w:lvl w:ilvl="4" w:tplc="08090003" w:tentative="1">
+      <w:start w:val="1"/>
+      <w:numFmt w:val="bullet"/>
+      <w:lvlText w:val="o"/>
+      <w:lvlJc w:val="left"/>
+      <w:pPr>
+        <w:ind w:left="3600" w:hanging="360"/>
+      </w:pPr>
+      <w:rPr>
+        <w:rFonts w:ascii="Courier New" w:hAnsi="Courier New" w:cs="Courier New" w:hint="default"/>
+      </w:rPr>
+    </w:lvl>
+    <w:lvl w:ilvl="5" w:tplc="08090005" w:tentative="1">
+      <w:start w:val="1"/>
+      <w:numFmt w:val="bullet"/>
+      <w:lvlText w:val=""/>
+      <w:lvlJc w:val="left"/>
+      <w:pPr>
+        <w:ind w:left="4320" w:hanging="360"/>
+      </w:pPr>
+      <w:rPr>
+        <w:rFonts w:ascii="Wingdings" w:hAnsi="Wingdings" w:hint="default"/>
+      </w:rPr>
+    </w:lvl>
+    <w:lvl w:ilvl="6" w:tplc="08090001" w:tentative="1">
+      <w:start w:val="1"/>
+      <w:numFmt w:val="bullet"/>
+      <w:lvlText w:val=""/>
+      <w:lvlJc w:val="left"/>
+      <w:pPr>
+        <w:ind w:left="5040" w:hanging="360"/>
+      </w:pPr>
+      <w:rPr>
+        <w:rFonts w:ascii="Symbol" w:hAnsi="Symbol" w:hint="default"/>
+      </w:rPr>
+    </w:lvl>
+    <w:lvl w:ilvl="7" w:tplc="08090003" w:tentative="1">
+      <w:start w:val="1"/>
+      <w:numFmt w:val="bullet"/>
+      <w:lvlText w:val="o"/>
+      <w:lvlJc w:val="left"/>
+      <w:pPr>
+        <w:ind w:left="5760" w:hanging="360"/>
+      </w:pPr>
+      <w:rPr>
+        <w:rFonts w:ascii="Courier New" w:hAnsi="Courier New" w:cs="Courier New" w:hint="default"/>
+      </w:rPr>
+    </w:lvl>
+    <w:lvl w:ilvl="8" w:tplc="08090005" w:tentative="1">
+      <w:start w:val="1"/>
+      <w:numFmt w:val="bullet"/>
+      <w:lvlText w:val=""/>
+      <w:lvlJc w:val="left"/>
+      <w:pPr>
+        <w:ind w:left="6480" w:hanging="360"/>
+      </w:pPr>
+      <w:rPr>
+        <w:rFonts w:ascii="Wingdings" w:hAnsi="Wingdings" w:hint="default"/>
+      </w:rPr>
+    </w:lvl>
+  </w:abstractNum>
+  <w:abstractNum w:abstractNumId="2" w15:restartNumberingAfterBreak="0">
     <w:nsid w:val="2ADB5694"/>
     <w:multiLevelType w:val="hybridMultilevel"/>
     <w:tmpl w:val="562E97E8"/>
@@ -869,7 +2308,119 @@
       </w:rPr>
     </w:lvl>
   </w:abstractNum>
-  <w:abstractNum w:abstractNumId="1" w15:restartNumberingAfterBreak="0">
+  <w:abstractNum w:abstractNumId="3" w15:restartNumberingAfterBreak="0">
+    <w:nsid w:val="32A11547"/>
+    <w:multiLevelType w:val="hybridMultilevel"/>
+    <w:tmpl w:val="31BE8F02"/>
+    <w:lvl w:ilvl="0" w:tplc="D6F2B654">
+      <w:numFmt w:val="bullet"/>
+      <w:lvlText w:val="-"/>
+      <w:lvlJc w:val="left"/>
+      <w:pPr>
+        <w:ind w:left="720" w:hanging="360"/>
+      </w:pPr>
+      <w:rPr>
+        <w:rFonts w:ascii="Calibri" w:eastAsiaTheme="minorEastAsia" w:hAnsi="Calibri" w:cstheme="minorBidi" w:hint="default"/>
+      </w:rPr>
+    </w:lvl>
+    <w:lvl w:ilvl="1" w:tplc="08090003" w:tentative="1">
+      <w:start w:val="1"/>
+      <w:numFmt w:val="bullet"/>
+      <w:lvlText w:val="o"/>
+      <w:lvlJc w:val="left"/>
+      <w:pPr>
+        <w:ind w:left="1440" w:hanging="360"/>
+      </w:pPr>
+      <w:rPr>
+        <w:rFonts w:ascii="Courier New" w:hAnsi="Courier New" w:cs="Courier New" w:hint="default"/>
+      </w:rPr>
+    </w:lvl>
+    <w:lvl w:ilvl="2" w:tplc="08090005" w:tentative="1">
+      <w:start w:val="1"/>
+      <w:numFmt w:val="bullet"/>
+      <w:lvlText w:val=""/>
+      <w:lvlJc w:val="left"/>
+      <w:pPr>
+        <w:ind w:left="2160" w:hanging="360"/>
+      </w:pPr>
+      <w:rPr>
+        <w:rFonts w:ascii="Wingdings" w:hAnsi="Wingdings" w:hint="default"/>
+      </w:rPr>
+    </w:lvl>
+    <w:lvl w:ilvl="3" w:tplc="08090001" w:tentative="1">
+      <w:start w:val="1"/>
+      <w:numFmt w:val="bullet"/>
+      <w:lvlText w:val=""/>
+      <w:lvlJc w:val="left"/>
+      <w:pPr>
+        <w:ind w:left="2880" w:hanging="360"/>
+      </w:pPr>
+      <w:rPr>
+        <w:rFonts w:ascii="Symbol" w:hAnsi="Symbol" w:hint="default"/>
+      </w:rPr>
+    </w:lvl>
+    <w:lvl w:ilvl="4" w:tplc="08090003" w:tentative="1">
+      <w:start w:val="1"/>
+      <w:numFmt w:val="bullet"/>
+      <w:lvlText w:val="o"/>
+      <w:lvlJc w:val="left"/>
+      <w:pPr>
+        <w:ind w:left="3600" w:hanging="360"/>
+      </w:pPr>
+      <w:rPr>
+        <w:rFonts w:ascii="Courier New" w:hAnsi="Courier New" w:cs="Courier New" w:hint="default"/>
+      </w:rPr>
+    </w:lvl>
+    <w:lvl w:ilvl="5" w:tplc="08090005" w:tentative="1">
+      <w:start w:val="1"/>
+      <w:numFmt w:val="bullet"/>
+      <w:lvlText w:val=""/>
+      <w:lvlJc w:val="left"/>
+      <w:pPr>
+        <w:ind w:left="4320" w:hanging="360"/>
+      </w:pPr>
+      <w:rPr>
+        <w:rFonts w:ascii="Wingdings" w:hAnsi="Wingdings" w:hint="default"/>
+      </w:rPr>
+    </w:lvl>
+    <w:lvl w:ilvl="6" w:tplc="08090001" w:tentative="1">
+      <w:start w:val="1"/>
+      <w:numFmt w:val="bullet"/>
+      <w:lvlText w:val=""/>
+      <w:lvlJc w:val="left"/>
+      <w:pPr>
+        <w:ind w:left="5040" w:hanging="360"/>
+      </w:pPr>
+      <w:rPr>
+        <w:rFonts w:ascii="Symbol" w:hAnsi="Symbol" w:hint="default"/>
+      </w:rPr>
+    </w:lvl>
+    <w:lvl w:ilvl="7" w:tplc="08090003" w:tentative="1">
+      <w:start w:val="1"/>
+      <w:numFmt w:val="bullet"/>
+      <w:lvlText w:val="o"/>
+      <w:lvlJc w:val="left"/>
+      <w:pPr>
+        <w:ind w:left="5760" w:hanging="360"/>
+      </w:pPr>
+      <w:rPr>
+        <w:rFonts w:ascii="Courier New" w:hAnsi="Courier New" w:cs="Courier New" w:hint="default"/>
+      </w:rPr>
+    </w:lvl>
+    <w:lvl w:ilvl="8" w:tplc="08090005" w:tentative="1">
+      <w:start w:val="1"/>
+      <w:numFmt w:val="bullet"/>
+      <w:lvlText w:val=""/>
+      <w:lvlJc w:val="left"/>
+      <w:pPr>
+        <w:ind w:left="6480" w:hanging="360"/>
+      </w:pPr>
+      <w:rPr>
+        <w:rFonts w:ascii="Wingdings" w:hAnsi="Wingdings" w:hint="default"/>
+      </w:rPr>
+    </w:lvl>
+  </w:abstractNum>
+  <w:abstractNum w:abstractNumId="4" w15:restartNumberingAfterBreak="0">
     <w:nsid w:val="446934D8"/>
     <w:multiLevelType w:val="hybridMultilevel"/>
     <w:tmpl w:val="A6940F82"/>
@@ -982,9 +2533,18 @@
     </w:lvl>
   </w:abstractNum>
   <w:num w:numId="1">
+    <w:abstractNumId w:val="4"/>
+  </w:num>
+  <w:num w:numId="2">
+    <w:abstractNumId w:val="2"/>
+  </w:num>
+  <w:num w:numId="3">
+    <w:abstractNumId w:val="3"/>
+  </w:num>
+  <w:num w:numId="4">
     <w:abstractNumId w:val="1"/>
   </w:num>
-  <w:num w:numId="2">
+  <w:num w:numId="5">
     <w:abstractNumId w:val="0"/>
   </w:num>
 </w:numbering>
@@ -2970,7 +4530,11 @@
         <a:lstStyle/>
         <a:p>
           <a:r>
-            <a:rPr lang="en-US" sz="2000"/>
+            <a:rPr lang="en-US" sz="2000">
+              <a:solidFill>
+                <a:srgbClr val="C00000"/>
+              </a:solidFill>
+            </a:rPr>
             <a:t>Infrared</a:t>
           </a:r>
         </a:p>
@@ -3489,7 +5053,7 @@
   <dgm:whole/>
   <dgm:extLst>
     <a:ext uri="http://schemas.microsoft.com/office/drawing/2008/diagram">
-      <dsp:dataModelExt xmlns:dsp="http://schemas.microsoft.com/office/drawing/2008/diagram" relId="rId9" minVer="http://schemas.openxmlformats.org/drawingml/2006/diagram"/>
+      <dsp:dataModelExt xmlns:dsp="http://schemas.microsoft.com/office/drawing/2008/diagram" relId="rId15" minVer="http://schemas.openxmlformats.org/drawingml/2006/diagram"/>
     </a:ext>
   </dgm:extLst>
 </dgm:dataModel>
@@ -3510,8 +5074,8 @@
       </dsp:nvSpPr>
       <dsp:spPr>
         <a:xfrm>
-          <a:off x="957091" y="1600199"/>
-          <a:ext cx="349814" cy="1333135"/>
+          <a:off x="985827" y="1200150"/>
+          <a:ext cx="262104" cy="998875"/>
         </a:xfrm>
         <a:custGeom>
           <a:avLst/>
@@ -3525,13 +5089,13 @@
                 <a:pt x="0" y="0"/>
               </a:moveTo>
               <a:lnTo>
-                <a:pt x="174907" y="0"/>
+                <a:pt x="131052" y="0"/>
               </a:lnTo>
               <a:lnTo>
-                <a:pt x="174907" y="1333135"/>
+                <a:pt x="131052" y="998875"/>
               </a:lnTo>
               <a:lnTo>
-                <a:pt x="349814" y="1333135"/>
+                <a:pt x="262104" y="998875"/>
               </a:lnTo>
             </a:path>
           </a:pathLst>
@@ -3585,8 +5149,8 @@
         </a:p>
       </dsp:txBody>
       <dsp:txXfrm>
-        <a:off x="1097542" y="2232311"/>
-        <a:ext cx="68913" cy="68913"/>
+        <a:off x="1091062" y="1673770"/>
+        <a:ext cx="51634" cy="51634"/>
       </dsp:txXfrm>
     </dsp:sp>
     <dsp:sp modelId="{E66FC309-9D9B-4EB9-8F53-84A055AE7C07}">
@@ -3596,8 +5160,8 @@
       </dsp:nvSpPr>
       <dsp:spPr>
         <a:xfrm>
-          <a:off x="3055980" y="2266767"/>
-          <a:ext cx="349814" cy="333283"/>
+          <a:off x="2558456" y="1699587"/>
+          <a:ext cx="262104" cy="249718"/>
         </a:xfrm>
         <a:custGeom>
           <a:avLst/>
@@ -3611,13 +5175,13 @@
                 <a:pt x="0" y="0"/>
               </a:moveTo>
               <a:lnTo>
-                <a:pt x="174907" y="0"/>
+                <a:pt x="131052" y="0"/>
               </a:lnTo>
               <a:lnTo>
-                <a:pt x="174907" y="333283"/>
+                <a:pt x="131052" y="249718"/>
               </a:lnTo>
               <a:lnTo>
-                <a:pt x="349814" y="333283"/>
+                <a:pt x="262104" y="249718"/>
               </a:lnTo>
             </a:path>
           </a:pathLst>
@@ -3671,8 +5235,8 @@
         </a:p>
       </dsp:txBody>
       <dsp:txXfrm>
-        <a:off x="3218808" y="2421330"/>
-        <a:ext cx="24158" cy="24158"/>
+        <a:off x="2680457" y="1815396"/>
+        <a:ext cx="18100" cy="18100"/>
       </dsp:txXfrm>
     </dsp:sp>
     <dsp:sp modelId="{27739EE5-B9ED-4B7F-91F1-423AF67571A6}">
@@ -3682,8 +5246,8 @@
       </dsp:nvSpPr>
       <dsp:spPr>
         <a:xfrm>
-          <a:off x="3055980" y="1933483"/>
-          <a:ext cx="349814" cy="333283"/>
+          <a:off x="2558456" y="1449868"/>
+          <a:ext cx="262104" cy="249718"/>
         </a:xfrm>
         <a:custGeom>
           <a:avLst/>
@@ -3694,16 +5258,16 @@
           <a:pathLst>
             <a:path>
               <a:moveTo>
-                <a:pt x="0" y="333283"/>
+                <a:pt x="0" y="249718"/>
               </a:moveTo>
               <a:lnTo>
-                <a:pt x="174907" y="333283"/>
+                <a:pt x="131052" y="249718"/>
               </a:lnTo>
               <a:lnTo>
-                <a:pt x="174907" y="0"/>
+                <a:pt x="131052" y="0"/>
               </a:lnTo>
               <a:lnTo>
-                <a:pt x="349814" y="0"/>
+                <a:pt x="262104" y="0"/>
               </a:lnTo>
             </a:path>
           </a:pathLst>
@@ -3757,8 +5321,8 @@
         </a:p>
       </dsp:txBody>
       <dsp:txXfrm>
-        <a:off x="3218808" y="2088046"/>
-        <a:ext cx="24158" cy="24158"/>
+        <a:off x="2680457" y="1565677"/>
+        <a:ext cx="18100" cy="18100"/>
       </dsp:txXfrm>
     </dsp:sp>
     <dsp:sp modelId="{23CA2FA9-BCEC-447B-A7C9-0916285EBDE2}">
@@ -3768,8 +5332,8 @@
       </dsp:nvSpPr>
       <dsp:spPr>
         <a:xfrm>
-          <a:off x="957091" y="1600199"/>
-          <a:ext cx="349814" cy="666567"/>
+          <a:off x="985827" y="1200150"/>
+          <a:ext cx="262104" cy="499437"/>
         </a:xfrm>
         <a:custGeom>
           <a:avLst/>
@@ -3783,13 +5347,13 @@
                 <a:pt x="0" y="0"/>
               </a:moveTo>
               <a:lnTo>
-                <a:pt x="174907" y="0"/>
+                <a:pt x="131052" y="0"/>
               </a:lnTo>
               <a:lnTo>
-                <a:pt x="174907" y="666567"/>
+                <a:pt x="131052" y="499437"/>
               </a:lnTo>
               <a:lnTo>
-                <a:pt x="349814" y="666567"/>
+                <a:pt x="262104" y="499437"/>
               </a:lnTo>
             </a:path>
           </a:pathLst>
@@ -3843,8 +5407,8 @@
         </a:p>
       </dsp:txBody>
       <dsp:txXfrm>
-        <a:off x="1113179" y="1914664"/>
-        <a:ext cx="37639" cy="37639"/>
+        <a:off x="1102778" y="1435767"/>
+        <a:ext cx="28201" cy="28201"/>
       </dsp:txXfrm>
     </dsp:sp>
     <dsp:sp modelId="{71EBFBAA-E970-488B-8CA9-DDC57E27FC4E}">
@@ -3854,8 +5418,8 @@
       </dsp:nvSpPr>
       <dsp:spPr>
         <a:xfrm>
-          <a:off x="3055980" y="933632"/>
-          <a:ext cx="349814" cy="333283"/>
+          <a:off x="2558456" y="700712"/>
+          <a:ext cx="262104" cy="249718"/>
         </a:xfrm>
         <a:custGeom>
           <a:avLst/>
@@ -3869,13 +5433,13 @@
                 <a:pt x="0" y="0"/>
               </a:moveTo>
               <a:lnTo>
-                <a:pt x="174907" y="0"/>
+                <a:pt x="131052" y="0"/>
               </a:lnTo>
               <a:lnTo>
-                <a:pt x="174907" y="333283"/>
+                <a:pt x="131052" y="249718"/>
               </a:lnTo>
               <a:lnTo>
-                <a:pt x="349814" y="333283"/>
+                <a:pt x="262104" y="249718"/>
               </a:lnTo>
             </a:path>
           </a:pathLst>
@@ -3929,8 +5493,8 @@
         </a:p>
       </dsp:txBody>
       <dsp:txXfrm>
-        <a:off x="3218808" y="1088195"/>
-        <a:ext cx="24158" cy="24158"/>
+        <a:off x="2680457" y="816521"/>
+        <a:ext cx="18100" cy="18100"/>
       </dsp:txXfrm>
     </dsp:sp>
     <dsp:sp modelId="{60106A8E-75EF-43D0-B905-68EAC4BD1B6B}">
@@ -3940,8 +5504,8 @@
       </dsp:nvSpPr>
       <dsp:spPr>
         <a:xfrm>
-          <a:off x="3055980" y="600348"/>
-          <a:ext cx="349814" cy="333283"/>
+          <a:off x="2558456" y="450993"/>
+          <a:ext cx="262104" cy="249718"/>
         </a:xfrm>
         <a:custGeom>
           <a:avLst/>
@@ -3952,16 +5516,16 @@
           <a:pathLst>
             <a:path>
               <a:moveTo>
-                <a:pt x="0" y="333283"/>
+                <a:pt x="0" y="249718"/>
               </a:moveTo>
               <a:lnTo>
-                <a:pt x="174907" y="333283"/>
+                <a:pt x="131052" y="249718"/>
               </a:lnTo>
               <a:lnTo>
-                <a:pt x="174907" y="0"/>
+                <a:pt x="131052" y="0"/>
               </a:lnTo>
               <a:lnTo>
-                <a:pt x="349814" y="0"/>
+                <a:pt x="262104" y="0"/>
               </a:lnTo>
             </a:path>
           </a:pathLst>
@@ -4015,8 +5579,8 @@
         </a:p>
       </dsp:txBody>
       <dsp:txXfrm>
-        <a:off x="3218808" y="754911"/>
-        <a:ext cx="24158" cy="24158"/>
+        <a:off x="2680457" y="566802"/>
+        <a:ext cx="18100" cy="18100"/>
       </dsp:txXfrm>
     </dsp:sp>
     <dsp:sp modelId="{4F9931B3-479F-4666-826B-E98C813C560C}">
@@ -4026,8 +5590,8 @@
       </dsp:nvSpPr>
       <dsp:spPr>
         <a:xfrm>
-          <a:off x="957091" y="933632"/>
-          <a:ext cx="349814" cy="666567"/>
+          <a:off x="985827" y="700712"/>
+          <a:ext cx="262104" cy="499437"/>
         </a:xfrm>
         <a:custGeom>
           <a:avLst/>
@@ -4038,16 +5602,16 @@
           <a:pathLst>
             <a:path>
               <a:moveTo>
-                <a:pt x="0" y="666567"/>
+                <a:pt x="0" y="499437"/>
               </a:moveTo>
               <a:lnTo>
-                <a:pt x="174907" y="666567"/>
+                <a:pt x="131052" y="499437"/>
               </a:lnTo>
               <a:lnTo>
-                <a:pt x="174907" y="0"/>
+                <a:pt x="131052" y="0"/>
               </a:lnTo>
               <a:lnTo>
-                <a:pt x="349814" y="0"/>
+                <a:pt x="262104" y="0"/>
               </a:lnTo>
             </a:path>
           </a:pathLst>
@@ -4101,8 +5665,8 @@
         </a:p>
       </dsp:txBody>
       <dsp:txXfrm>
-        <a:off x="1113179" y="1248096"/>
-        <a:ext cx="37639" cy="37639"/>
+        <a:off x="1102778" y="936330"/>
+        <a:ext cx="28201" cy="28201"/>
       </dsp:txXfrm>
     </dsp:sp>
     <dsp:sp modelId="{54B26BD3-0F37-4F77-B3F8-CFF1B4229315}">
@@ -4112,8 +5676,8 @@
       </dsp:nvSpPr>
       <dsp:spPr>
         <a:xfrm>
-          <a:off x="957091" y="267064"/>
-          <a:ext cx="349814" cy="1333135"/>
+          <a:off x="985827" y="201274"/>
+          <a:ext cx="262104" cy="998875"/>
         </a:xfrm>
         <a:custGeom>
           <a:avLst/>
@@ -4124,16 +5688,16 @@
           <a:pathLst>
             <a:path>
               <a:moveTo>
-                <a:pt x="0" y="1333135"/>
+                <a:pt x="0" y="998875"/>
               </a:moveTo>
               <a:lnTo>
-                <a:pt x="174907" y="1333135"/>
+                <a:pt x="131052" y="998875"/>
               </a:lnTo>
               <a:lnTo>
-                <a:pt x="174907" y="0"/>
+                <a:pt x="131052" y="0"/>
               </a:lnTo>
               <a:lnTo>
-                <a:pt x="349814" y="0"/>
+                <a:pt x="262104" y="0"/>
               </a:lnTo>
             </a:path>
           </a:pathLst>
@@ -4187,8 +5751,8 @@
         </a:p>
       </dsp:txBody>
       <dsp:txXfrm>
-        <a:off x="1097542" y="899175"/>
-        <a:ext cx="68913" cy="68913"/>
+        <a:off x="1091062" y="674895"/>
+        <a:ext cx="51634" cy="51634"/>
       </dsp:txXfrm>
     </dsp:sp>
     <dsp:sp modelId="{C903A8A9-59C8-4DD4-89C3-86CF076FB276}">
@@ -4198,8 +5762,8 @@
       </dsp:nvSpPr>
       <dsp:spPr>
         <a:xfrm rot="16200000">
-          <a:off x="-758988" y="1287419"/>
-          <a:ext cx="2806600" cy="625560"/>
+          <a:off x="-299976" y="965793"/>
+          <a:ext cx="2102894" cy="468712"/>
         </a:xfrm>
         <a:prstGeom prst="rect">
           <a:avLst/>
@@ -4299,8 +5863,8 @@
         </a:p>
       </dsp:txBody>
       <dsp:txXfrm>
-        <a:off x="-758988" y="1287419"/>
-        <a:ext cx="2806600" cy="625560"/>
+        <a:off x="-299976" y="965793"/>
+        <a:ext cx="2102894" cy="468712"/>
       </dsp:txXfrm>
     </dsp:sp>
     <dsp:sp modelId="{5EDCADDE-8072-4872-8E6D-B3CFF273C606}">
@@ -4310,8 +5874,8 @@
       </dsp:nvSpPr>
       <dsp:spPr>
         <a:xfrm>
-          <a:off x="1306906" y="437"/>
-          <a:ext cx="1749073" cy="533254"/>
+          <a:off x="1247931" y="1499"/>
+          <a:ext cx="1310524" cy="399550"/>
         </a:xfrm>
         <a:prstGeom prst="rect">
           <a:avLst/>
@@ -4404,8 +5968,8 @@
         </a:p>
       </dsp:txBody>
       <dsp:txXfrm>
-        <a:off x="1306906" y="437"/>
-        <a:ext cx="1749073" cy="533254"/>
+        <a:off x="1247931" y="1499"/>
+        <a:ext cx="1310524" cy="399550"/>
       </dsp:txXfrm>
     </dsp:sp>
     <dsp:sp modelId="{81116B31-0AAB-473F-A1E8-6BBFDA26D86D}">
@@ -4415,8 +5979,8 @@
       </dsp:nvSpPr>
       <dsp:spPr>
         <a:xfrm>
-          <a:off x="1306906" y="667005"/>
-          <a:ext cx="1749073" cy="533254"/>
+          <a:off x="1247931" y="500937"/>
+          <a:ext cx="1310524" cy="399550"/>
         </a:xfrm>
         <a:prstGeom prst="rect">
           <a:avLst/>
@@ -4509,8 +6073,8 @@
         </a:p>
       </dsp:txBody>
       <dsp:txXfrm>
-        <a:off x="1306906" y="667005"/>
-        <a:ext cx="1749073" cy="533254"/>
+        <a:off x="1247931" y="500937"/>
+        <a:ext cx="1310524" cy="399550"/>
       </dsp:txXfrm>
     </dsp:sp>
     <dsp:sp modelId="{6B02375F-FEF4-46C8-A3E8-DE0D1D2FC2B6}">
@@ -4520,8 +6084,8 @@
       </dsp:nvSpPr>
       <dsp:spPr>
         <a:xfrm>
-          <a:off x="3405794" y="333721"/>
-          <a:ext cx="1749073" cy="533254"/>
+          <a:off x="2820560" y="251218"/>
+          <a:ext cx="1310524" cy="399550"/>
         </a:xfrm>
         <a:prstGeom prst="rect">
           <a:avLst/>
@@ -4614,8 +6178,8 @@
         </a:p>
       </dsp:txBody>
       <dsp:txXfrm>
-        <a:off x="3405794" y="333721"/>
-        <a:ext cx="1749073" cy="533254"/>
+        <a:off x="2820560" y="251218"/>
+        <a:ext cx="1310524" cy="399550"/>
       </dsp:txXfrm>
     </dsp:sp>
     <dsp:sp modelId="{2A23DB68-B3BF-4D8A-91EC-D5FAB60AC295}">
@@ -4625,8 +6189,8 @@
       </dsp:nvSpPr>
       <dsp:spPr>
         <a:xfrm>
-          <a:off x="3405794" y="1000289"/>
-          <a:ext cx="1749073" cy="533254"/>
+          <a:off x="2820560" y="750656"/>
+          <a:ext cx="1310524" cy="399550"/>
         </a:xfrm>
         <a:prstGeom prst="rect">
           <a:avLst/>
@@ -4713,14 +6277,18 @@
             </a:spcAft>
           </a:pPr>
           <a:r>
-            <a:rPr lang="en-US" sz="2000" kern="1200"/>
+            <a:rPr lang="en-US" sz="2000" kern="1200">
+              <a:solidFill>
+                <a:srgbClr val="C00000"/>
+              </a:solidFill>
+            </a:rPr>
             <a:t>Infrared</a:t>
           </a:r>
         </a:p>
       </dsp:txBody>
       <dsp:txXfrm>
-        <a:off x="3405794" y="1000289"/>
-        <a:ext cx="1749073" cy="533254"/>
+        <a:off x="2820560" y="750656"/>
+        <a:ext cx="1310524" cy="399550"/>
       </dsp:txXfrm>
     </dsp:sp>
     <dsp:sp modelId="{0502DE31-EBE9-4ED8-8C96-39B7C1B104D0}">
@@ -4730,8 +6298,8 @@
       </dsp:nvSpPr>
       <dsp:spPr>
         <a:xfrm>
-          <a:off x="1306906" y="2000140"/>
-          <a:ext cx="1749073" cy="533254"/>
+          <a:off x="1247931" y="1499812"/>
+          <a:ext cx="1310524" cy="399550"/>
         </a:xfrm>
         <a:prstGeom prst="rect">
           <a:avLst/>
@@ -4825,8 +6393,8 @@
         </a:p>
       </dsp:txBody>
       <dsp:txXfrm>
-        <a:off x="1306906" y="2000140"/>
-        <a:ext cx="1749073" cy="533254"/>
+        <a:off x="1247931" y="1499812"/>
+        <a:ext cx="1310524" cy="399550"/>
       </dsp:txXfrm>
     </dsp:sp>
     <dsp:sp modelId="{912D54D5-6808-4688-8236-0F21DA776813}">
@@ -4836,8 +6404,8 @@
       </dsp:nvSpPr>
       <dsp:spPr>
         <a:xfrm>
-          <a:off x="3405794" y="1666856"/>
-          <a:ext cx="1749073" cy="533254"/>
+          <a:off x="2820560" y="1250093"/>
+          <a:ext cx="1310524" cy="399550"/>
         </a:xfrm>
         <a:prstGeom prst="rect">
           <a:avLst/>
@@ -4930,8 +6498,8 @@
         </a:p>
       </dsp:txBody>
       <dsp:txXfrm>
-        <a:off x="3405794" y="1666856"/>
-        <a:ext cx="1749073" cy="533254"/>
+        <a:off x="2820560" y="1250093"/>
+        <a:ext cx="1310524" cy="399550"/>
       </dsp:txXfrm>
     </dsp:sp>
     <dsp:sp modelId="{FF1A4A9E-24B4-4A08-9809-AD3A3A06D375}">
@@ -4941,8 +6509,8 @@
       </dsp:nvSpPr>
       <dsp:spPr>
         <a:xfrm>
-          <a:off x="3405794" y="2333424"/>
-          <a:ext cx="1749073" cy="533254"/>
+          <a:off x="2820560" y="1749531"/>
+          <a:ext cx="1310524" cy="399550"/>
         </a:xfrm>
         <a:prstGeom prst="rect">
           <a:avLst/>
@@ -5035,8 +6603,8 @@
         </a:p>
       </dsp:txBody>
       <dsp:txXfrm>
-        <a:off x="3405794" y="2333424"/>
-        <a:ext cx="1749073" cy="533254"/>
+        <a:off x="2820560" y="1749531"/>
+        <a:ext cx="1310524" cy="399550"/>
       </dsp:txXfrm>
     </dsp:sp>
     <dsp:sp modelId="{862A8F7C-D59A-4482-BD1C-6BA51B67385D}">
@@ -5046,8 +6614,8 @@
       </dsp:nvSpPr>
       <dsp:spPr>
         <a:xfrm>
-          <a:off x="1306906" y="2666708"/>
-          <a:ext cx="1749073" cy="533254"/>
+          <a:off x="1247931" y="1999250"/>
+          <a:ext cx="1310524" cy="399550"/>
         </a:xfrm>
         <a:prstGeom prst="rect">
           <a:avLst/>
@@ -5140,8 +6708,8 @@
         </a:p>
       </dsp:txBody>
       <dsp:txXfrm>
-        <a:off x="1306906" y="2666708"/>
-        <a:ext cx="1749073" cy="533254"/>
+        <a:off x="1247931" y="1999250"/>
+        <a:ext cx="1310524" cy="399550"/>
       </dsp:txXfrm>
     </dsp:sp>
   </dsp:spTree>

</xml_diff>